<commit_message>
Revert "Revert "first change.""
This reverts commit 970ab063ef61e33d30ba608ae45e0c936ce13ab7.
</commit_message>
<xml_diff>
--- a/test.docx
+++ b/test.docx
@@ -4,8 +4,9 @@
   <w:body>
     <w:p>
       <w:pPr>
+        <w:outlineLvl w:val="0"/>
         <w:rPr>
-          <w:rFonts w:hint="default" w:eastAsiaTheme="minorEastAsia"/>
+          <w:rFonts w:hint="eastAsia"/>
           <w:lang w:val="en-US" w:eastAsia="zh-CN"/>
         </w:rPr>
       </w:pPr>
@@ -15,6 +16,32 @@
           <w:lang w:val="en-US" w:eastAsia="zh-CN"/>
         </w:rPr>
         <w:t>想写点什么，但是有没有心情，感觉时间过的好快。</w:t>
+      </w:r>
+    </w:p>
+    <w:p>
+      <w:pPr>
+        <w:pBdr>
+          <w:bottom w:val="single" w:color="auto" w:sz="4" w:space="0"/>
+        </w:pBdr>
+        <w:rPr>
+          <w:rFonts w:hint="eastAsia"/>
+          <w:lang w:val="en-US" w:eastAsia="zh-CN"/>
+        </w:rPr>
+      </w:pPr>
+    </w:p>
+    <w:p>
+      <w:pPr>
+        <w:rPr>
+          <w:rFonts w:hint="default"/>
+          <w:lang w:val="en-US" w:eastAsia="zh-CN"/>
+        </w:rPr>
+      </w:pPr>
+      <w:r>
+        <w:rPr>
+          <w:rFonts w:hint="eastAsia"/>
+          <w:lang w:val="en-US" w:eastAsia="zh-CN"/>
+        </w:rPr>
+        <w:t>现在的文字将是在建立git后的新增内容。</w:t>
       </w:r>
       <w:bookmarkStart w:id="0" w:name="_GoBack"/>
       <w:bookmarkEnd w:id="0"/>

</xml_diff>